<commit_message>
try to solve bang.
</commit_message>
<xml_diff>
--- a/lab3/任务3_缓冲区溢出_student/2024年_计算机系统基础_实验任务书_3_机器级语言理解(缓冲区溢出攻击 2次).docx
+++ b/lab3/任务3_缓冲区溢出_student/2024年_计算机系统基础_实验任务书_3_机器级语言理解(缓冲区溢出攻击 2次).docx
@@ -1682,8 +1682,252 @@
         </w:rPr>
         <w:t>那么直接溢出攻击断点位置即可，使用 objdump 反汇编可执行文件，容易找到 smoke 函数的地址。</w:t>
       </w:r>
+    </w:p>
+    <w:p>
+      <w:pPr>
+        <w:spacing w:line="300" w:lineRule="auto"/>
+        <w:jc w:val="left"/>
+        <w:textAlignment w:val="baseline"/>
+        <w:rPr>
+          <w:rFonts w:hint="eastAsia" w:ascii="宋体" w:hAnsi="宋体"/>
+          <w:bCs/>
+          <w:color w:val="000000"/>
+          <w:sz w:val="24"/>
+          <w:lang w:val="en-US" w:eastAsia="zh-CN"/>
+        </w:rPr>
+      </w:pPr>
+      <w:r>
+        <w:rPr>
+          <w:rFonts w:hint="eastAsia" w:ascii="宋体" w:hAnsi="宋体"/>
+          <w:bCs/>
+          <w:color w:val="000000"/>
+          <w:sz w:val="24"/>
+          <w:lang w:val="en-US" w:eastAsia="zh-CN"/>
+        </w:rPr>
+        <w:t>在进行 fizz 攻击时，考虑篡改 ebp 保存的位置为 cookie 存储的位置，然后跳转到适当位置使得 ebp 和 cookie 进行比较即可。</w:t>
+      </w:r>
+    </w:p>
+    <w:p>
+      <w:pPr>
+        <w:spacing w:line="300" w:lineRule="auto"/>
+        <w:jc w:val="left"/>
+        <w:textAlignment w:val="baseline"/>
+        <w:rPr>
+          <w:rFonts w:hint="eastAsia" w:ascii="宋体" w:hAnsi="宋体"/>
+          <w:bCs/>
+          <w:color w:val="000000"/>
+          <w:sz w:val="24"/>
+          <w:lang w:val="en-US" w:eastAsia="zh-CN"/>
+        </w:rPr>
+      </w:pPr>
+      <w:r>
+        <w:rPr>
+          <w:rFonts w:hint="eastAsia" w:ascii="宋体" w:hAnsi="宋体"/>
+          <w:bCs/>
+          <w:color w:val="000000"/>
+          <w:sz w:val="24"/>
+          <w:lang w:val="en-US" w:eastAsia="zh-CN"/>
+        </w:rPr>
+        <w:t>在 bang 攻击时，要篡改全局变量，只能植入汇编源码进行攻击。考虑编写汇编源码如下：</w:t>
+      </w:r>
+    </w:p>
+    <w:p>
+      <w:pPr>
+        <w:spacing w:beforeLines="0" w:afterLines="0"/>
+        <w:jc w:val="left"/>
+        <w:rPr>
+          <w:rFonts w:hint="eastAsia" w:ascii="宋体" w:hAnsi="宋体"/>
+          <w:sz w:val="22"/>
+          <w:szCs w:val="24"/>
+        </w:rPr>
+      </w:pPr>
+      <w:r>
+        <w:rPr>
+          <w:rFonts w:hint="eastAsia" w:ascii="宋体" w:hAnsi="宋体"/>
+          <w:sz w:val="22"/>
+          <w:szCs w:val="24"/>
+        </w:rPr>
+        <w:t>mov $0x4040ec,%rax</w:t>
+      </w:r>
+    </w:p>
+    <w:p>
+      <w:pPr>
+        <w:spacing w:beforeLines="0" w:afterLines="0"/>
+        <w:jc w:val="left"/>
+        <w:rPr>
+          <w:rFonts w:hint="eastAsia" w:ascii="宋体" w:hAnsi="宋体"/>
+          <w:sz w:val="22"/>
+          <w:szCs w:val="24"/>
+        </w:rPr>
+      </w:pPr>
+      <w:r>
+        <w:rPr>
+          <w:rFonts w:hint="eastAsia" w:ascii="宋体" w:hAnsi="宋体"/>
+          <w:sz w:val="22"/>
+          <w:szCs w:val="24"/>
+        </w:rPr>
+        <w:t>mov $0x4040e8,%rbx</w:t>
+      </w:r>
+    </w:p>
+    <w:p>
+      <w:pPr>
+        <w:spacing w:beforeLines="0" w:afterLines="0"/>
+        <w:jc w:val="left"/>
+        <w:rPr>
+          <w:rFonts w:hint="eastAsia" w:ascii="宋体" w:hAnsi="宋体"/>
+          <w:sz w:val="22"/>
+          <w:szCs w:val="24"/>
+        </w:rPr>
+      </w:pPr>
+      <w:r>
+        <w:rPr>
+          <w:rFonts w:hint="eastAsia" w:ascii="宋体" w:hAnsi="宋体"/>
+          <w:sz w:val="22"/>
+          <w:szCs w:val="24"/>
+        </w:rPr>
+        <w:t>mov (%rbx), %ecx</w:t>
+      </w:r>
+    </w:p>
+    <w:p>
+      <w:pPr>
+        <w:spacing w:beforeLines="0" w:afterLines="0"/>
+        <w:jc w:val="left"/>
+        <w:rPr>
+          <w:rFonts w:hint="eastAsia" w:ascii="宋体" w:hAnsi="宋体"/>
+          <w:sz w:val="22"/>
+          <w:szCs w:val="24"/>
+        </w:rPr>
+      </w:pPr>
+      <w:r>
+        <w:rPr>
+          <w:rFonts w:hint="eastAsia" w:ascii="宋体" w:hAnsi="宋体"/>
+          <w:sz w:val="22"/>
+          <w:szCs w:val="24"/>
+        </w:rPr>
+        <w:t>mov %ecx, (%rax)</w:t>
+      </w:r>
+    </w:p>
+    <w:p>
+      <w:pPr>
+        <w:spacing w:beforeLines="0" w:afterLines="0"/>
+        <w:jc w:val="left"/>
+        <w:rPr>
+          <w:rFonts w:hint="eastAsia" w:ascii="宋体" w:hAnsi="宋体"/>
+          <w:sz w:val="22"/>
+          <w:szCs w:val="24"/>
+        </w:rPr>
+      </w:pPr>
+      <w:r>
+        <w:rPr>
+          <w:rFonts w:hint="eastAsia" w:ascii="宋体" w:hAnsi="宋体"/>
+          <w:sz w:val="22"/>
+          <w:szCs w:val="24"/>
+        </w:rPr>
+        <w:t>pushq $0x401397</w:t>
+      </w:r>
+    </w:p>
+    <w:p>
+      <w:pPr>
+        <w:spacing w:beforeLines="0" w:afterLines="0"/>
+        <w:jc w:val="left"/>
+        <w:rPr>
+          <w:rFonts w:hint="eastAsia" w:ascii="宋体" w:hAnsi="宋体"/>
+          <w:sz w:val="22"/>
+          <w:szCs w:val="24"/>
+        </w:rPr>
+      </w:pPr>
+      <w:r>
+        <w:rPr>
+          <w:rFonts w:hint="eastAsia" w:ascii="宋体" w:hAnsi="宋体"/>
+          <w:sz w:val="22"/>
+          <w:szCs w:val="24"/>
+        </w:rPr>
+        <w:t>ret</w:t>
+      </w:r>
+    </w:p>
+    <w:p>
+      <w:pPr>
+        <w:spacing w:line="300" w:lineRule="auto"/>
+        <w:jc w:val="left"/>
+        <w:textAlignment w:val="baseline"/>
+        <w:rPr>
+          <w:rFonts w:hint="eastAsia" w:ascii="宋体" w:hAnsi="宋体"/>
+          <w:bCs/>
+          <w:color w:val="000000"/>
+          <w:sz w:val="24"/>
+          <w:lang w:val="en-US" w:eastAsia="zh-CN"/>
+        </w:rPr>
+      </w:pPr>
+      <w:r>
+        <w:rPr>
+          <w:rFonts w:hint="eastAsia" w:ascii="宋体" w:hAnsi="宋体"/>
+          <w:bCs/>
+          <w:color w:val="000000"/>
+          <w:sz w:val="24"/>
+          <w:lang w:val="en-US" w:eastAsia="zh-CN"/>
+        </w:rPr>
+        <w:t>这份代码篡改了全局变量，并跳转到bang函数中。</w:t>
+      </w:r>
+    </w:p>
+    <w:p>
+      <w:pPr>
+        <w:spacing w:line="300" w:lineRule="auto"/>
+        <w:jc w:val="left"/>
+        <w:textAlignment w:val="baseline"/>
+        <w:rPr>
+          <w:rFonts w:hint="default" w:ascii="宋体" w:hAnsi="宋体"/>
+          <w:bCs/>
+          <w:color w:val="000000"/>
+          <w:sz w:val="24"/>
+          <w:lang w:val="en-US" w:eastAsia="zh-CN"/>
+        </w:rPr>
+      </w:pPr>
+      <w:r>
+        <w:rPr>
+          <w:rFonts w:hint="eastAsia" w:ascii="宋体" w:hAnsi="宋体"/>
+          <w:bCs/>
+          <w:color w:val="000000"/>
+          <w:sz w:val="24"/>
+          <w:lang w:val="en-US" w:eastAsia="zh-CN"/>
+        </w:rPr>
+        <w:t>使用 gcc -c tmp.s 把汇编代码编译成机器码，然后使用 objdump -d tmp.o 把机器码转化成人类可以阅读的形式，再把对应机器码记录下来。</w:t>
+      </w:r>
+    </w:p>
+    <w:p>
+      <w:pPr>
+        <w:spacing w:line="300" w:lineRule="auto"/>
+        <w:jc w:val="left"/>
+        <w:textAlignment w:val="baseline"/>
+        <w:rPr>
+          <w:rFonts w:hint="default" w:ascii="宋体" w:hAnsi="宋体"/>
+          <w:bCs/>
+          <w:color w:val="000000"/>
+          <w:sz w:val="24"/>
+          <w:lang w:val="en-US" w:eastAsia="zh-CN"/>
+        </w:rPr>
+      </w:pPr>
+      <w:r>
+        <w:rPr>
+          <w:rFonts w:hint="eastAsia" w:ascii="宋体" w:hAnsi="宋体"/>
+          <w:bCs/>
+          <w:color w:val="000000"/>
+          <w:sz w:val="24"/>
+          <w:lang w:val="en-US" w:eastAsia="zh-CN"/>
+        </w:rPr>
+        <w:t>用缓冲区溢出的方式将这份机器码</w:t>
+      </w:r>
       <w:bookmarkStart w:id="0" w:name="_GoBack"/>
       <w:bookmarkEnd w:id="0"/>
+      <w:r>
+        <w:rPr>
+          <w:rFonts w:hint="eastAsia" w:ascii="宋体" w:hAnsi="宋体"/>
+          <w:bCs/>
+          <w:color w:val="000000"/>
+          <w:sz w:val="24"/>
+          <w:lang w:val="en-US" w:eastAsia="zh-CN"/>
+        </w:rPr>
+        <w:t>写入栈中，并且把断点改为这份代码存放的位置，实现了缓冲区攻击。</w:t>
+      </w:r>
     </w:p>
     <w:p>
       <w:pPr>
@@ -2065,8 +2309,8 @@
     <w:lsdException w:unhideWhenUsed="0" w:uiPriority="0" w:semiHidden="0" w:name="Normal Indent"/>
     <w:lsdException w:unhideWhenUsed="0" w:uiPriority="0" w:semiHidden="0" w:name="footnote text"/>
     <w:lsdException w:unhideWhenUsed="0" w:uiPriority="0" w:semiHidden="0" w:name="annotation text"/>
-    <w:lsdException w:unhideWhenUsed="0" w:uiPriority="0" w:semiHidden="0" w:name="header"/>
-    <w:lsdException w:unhideWhenUsed="0" w:uiPriority="0" w:semiHidden="0" w:name="footer"/>
+    <w:lsdException w:qFormat="1" w:unhideWhenUsed="0" w:uiPriority="0" w:semiHidden="0" w:name="header"/>
+    <w:lsdException w:qFormat="1" w:unhideWhenUsed="0" w:uiPriority="0" w:semiHidden="0" w:name="footer"/>
     <w:lsdException w:unhideWhenUsed="0" w:uiPriority="0" w:semiHidden="0" w:name="index heading"/>
     <w:lsdException w:qFormat="1" w:uiPriority="0" w:name="caption"/>
     <w:lsdException w:unhideWhenUsed="0" w:uiPriority="0" w:semiHidden="0" w:name="table of figures"/>
@@ -2137,7 +2381,7 @@
     <w:lsdException w:unhideWhenUsed="0" w:uiPriority="0" w:semiHidden="0" w:name="HTML Sample"/>
     <w:lsdException w:unhideWhenUsed="0" w:uiPriority="0" w:semiHidden="0" w:name="HTML Typewriter"/>
     <w:lsdException w:unhideWhenUsed="0" w:uiPriority="0" w:semiHidden="0" w:name="HTML Variable"/>
-    <w:lsdException w:uiPriority="99" w:name="Normal Table"/>
+    <w:lsdException w:qFormat="1" w:uiPriority="99" w:name="Normal Table"/>
     <w:lsdException w:unhideWhenUsed="0" w:uiPriority="0" w:semiHidden="0" w:name="annotation subject"/>
     <w:lsdException w:uiPriority="0" w:name="Table Simple 1"/>
     <w:lsdException w:uiPriority="0" w:name="Table Simple 2"/>
@@ -2346,6 +2590,7 @@
     <w:name w:val="Normal Table"/>
     <w:semiHidden/>
     <w:unhideWhenUsed/>
+    <w:qFormat/>
     <w:uiPriority w:val="99"/>
     <w:tblPr>
       <w:tblCellMar>
@@ -2359,6 +2604,7 @@
   <w:style w:type="paragraph" w:styleId="4">
     <w:name w:val="footer"/>
     <w:basedOn w:val="1"/>
+    <w:qFormat/>
     <w:uiPriority w:val="0"/>
     <w:pPr>
       <w:tabs>
@@ -2375,6 +2621,7 @@
   <w:style w:type="paragraph" w:styleId="5">
     <w:name w:val="header"/>
     <w:basedOn w:val="1"/>
+    <w:qFormat/>
     <w:uiPriority w:val="0"/>
     <w:pPr>
       <w:tabs>

</xml_diff>